<commit_message>
Se sube un nuevo commit cambiando el root y pass
</commit_message>
<xml_diff>
--- a/manual instalacion/Pequeña configuracion.docx
+++ b/manual instalacion/Pequeña configuracion.docx
@@ -5,13 +5,13 @@
     <w:p>
       <w:pPr>
         <w:rPr>
-          <w:rFonts w:ascii="Comic Sans MS" w:hAnsi="Comic Sans MS"/>
+          <w:rFonts w:ascii="Arial" w:hAnsi="Arial" w:cs="Arial"/>
           <w:b/>
         </w:rPr>
       </w:pPr>
       <w:r>
         <w:rPr>
-          <w:rFonts w:ascii="Comic Sans MS" w:hAnsi="Comic Sans MS"/>
+          <w:rFonts w:ascii="Arial" w:hAnsi="Arial" w:cs="Arial"/>
           <w:b/>
         </w:rPr>
         <w:t>PASOS PARA INSTALAR</w:t>
@@ -25,12 +25,12 @@
           <w:numId w:val="1"/>
         </w:numPr>
         <w:rPr>
-          <w:rFonts w:ascii="Comic Sans MS" w:hAnsi="Comic Sans MS"/>
-        </w:rPr>
-      </w:pPr>
-      <w:r>
-        <w:rPr>
-          <w:rFonts w:ascii="Comic Sans MS" w:hAnsi="Comic Sans MS"/>
+          <w:rFonts w:ascii="Arial" w:hAnsi="Arial" w:cs="Arial"/>
+        </w:rPr>
+      </w:pPr>
+      <w:r>
+        <w:rPr>
+          <w:rFonts w:ascii="Arial" w:hAnsi="Arial" w:cs="Arial"/>
         </w:rPr>
         <w:t>INSTALAR XAMPP</w:t>
       </w:r>
@@ -43,12 +43,12 @@
           <w:numId w:val="1"/>
         </w:numPr>
         <w:rPr>
-          <w:rFonts w:ascii="Comic Sans MS" w:hAnsi="Comic Sans MS"/>
-        </w:rPr>
-      </w:pPr>
-      <w:r>
-        <w:rPr>
-          <w:rFonts w:ascii="Comic Sans MS" w:hAnsi="Comic Sans MS"/>
+          <w:rFonts w:ascii="Arial" w:hAnsi="Arial" w:cs="Arial"/>
+        </w:rPr>
+      </w:pPr>
+      <w:r>
+        <w:rPr>
+          <w:rFonts w:ascii="Arial" w:hAnsi="Arial" w:cs="Arial"/>
         </w:rPr>
         <w:t>DESCOMPRIMIR EL ARCHIVO</w:t>
       </w:r>
@@ -61,58 +61,58 @@
           <w:numId w:val="1"/>
         </w:numPr>
         <w:rPr>
-          <w:rFonts w:ascii="Comic Sans MS" w:hAnsi="Comic Sans MS"/>
-        </w:rPr>
-      </w:pPr>
-      <w:r>
-        <w:rPr>
-          <w:rFonts w:ascii="Comic Sans MS" w:hAnsi="Comic Sans MS"/>
+          <w:rFonts w:ascii="Arial" w:hAnsi="Arial" w:cs="Arial"/>
+        </w:rPr>
+      </w:pPr>
+      <w:r>
+        <w:rPr>
+          <w:rFonts w:ascii="Arial" w:hAnsi="Arial" w:cs="Arial"/>
         </w:rPr>
         <w:t xml:space="preserve">EL </w:t>
       </w:r>
       <w:proofErr w:type="gramStart"/>
       <w:r>
         <w:rPr>
-          <w:rFonts w:ascii="Comic Sans MS" w:hAnsi="Comic Sans MS"/>
+          <w:rFonts w:ascii="Arial" w:hAnsi="Arial" w:cs="Arial"/>
         </w:rPr>
         <w:t xml:space="preserve">ARCHIVO </w:t>
       </w:r>
       <w:r>
         <w:rPr>
-          <w:rFonts w:ascii="Comic Sans MS" w:hAnsi="Comic Sans MS"/>
+          <w:rFonts w:ascii="Arial" w:hAnsi="Arial" w:cs="Arial"/>
         </w:rPr>
         <w:t xml:space="preserve"> </w:t>
       </w:r>
       <w:proofErr w:type="spellStart"/>
       <w:r>
         <w:rPr>
-          <w:rFonts w:ascii="Comic Sans MS" w:hAnsi="Comic Sans MS"/>
+          <w:rFonts w:ascii="Arial" w:hAnsi="Arial" w:cs="Arial"/>
         </w:rPr>
         <w:t>taller</w:t>
       </w:r>
       <w:proofErr w:type="gramEnd"/>
       <w:r>
         <w:rPr>
-          <w:rFonts w:ascii="Comic Sans MS" w:hAnsi="Comic Sans MS"/>
+          <w:rFonts w:ascii="Arial" w:hAnsi="Arial" w:cs="Arial"/>
         </w:rPr>
         <w:t>_mecanico</w:t>
       </w:r>
       <w:proofErr w:type="spellEnd"/>
       <w:r>
         <w:rPr>
-          <w:rFonts w:ascii="Comic Sans MS" w:hAnsi="Comic Sans MS"/>
+          <w:rFonts w:ascii="Arial" w:hAnsi="Arial" w:cs="Arial"/>
         </w:rPr>
         <w:t xml:space="preserve"> </w:t>
       </w:r>
       <w:r>
         <w:rPr>
-          <w:rFonts w:ascii="Comic Sans MS" w:hAnsi="Comic Sans MS"/>
+          <w:rFonts w:ascii="Arial" w:hAnsi="Arial" w:cs="Arial"/>
         </w:rPr>
         <w:t>es el sistema descomprímelo en tu servidor</w:t>
       </w:r>
       <w:r>
         <w:rPr>
-          <w:rFonts w:ascii="Comic Sans MS" w:hAnsi="Comic Sans MS"/>
+          <w:rFonts w:ascii="Arial" w:hAnsi="Arial" w:cs="Arial"/>
         </w:rPr>
         <w:t xml:space="preserve"> c://xampp/htdocs</w:t>
       </w:r>
@@ -125,44 +125,44 @@
           <w:numId w:val="1"/>
         </w:numPr>
         <w:rPr>
-          <w:rFonts w:ascii="Comic Sans MS" w:hAnsi="Comic Sans MS"/>
-        </w:rPr>
-      </w:pPr>
-      <w:r>
-        <w:rPr>
-          <w:rFonts w:ascii="Comic Sans MS" w:hAnsi="Comic Sans MS"/>
+          <w:rFonts w:ascii="Arial" w:hAnsi="Arial" w:cs="Arial"/>
+        </w:rPr>
+      </w:pPr>
+      <w:r>
+        <w:rPr>
+          <w:rFonts w:ascii="Arial" w:hAnsi="Arial" w:cs="Arial"/>
         </w:rPr>
         <w:t>En tu servidor el</w:t>
       </w:r>
       <w:r>
         <w:rPr>
-          <w:rFonts w:ascii="Comic Sans MS" w:hAnsi="Comic Sans MS"/>
+          <w:rFonts w:ascii="Arial" w:hAnsi="Arial" w:cs="Arial"/>
         </w:rPr>
         <w:t xml:space="preserve"> hosting tienes que crear una base de datos</w:t>
       </w:r>
       <w:r>
         <w:rPr>
-          <w:rFonts w:ascii="Comic Sans MS" w:hAnsi="Comic Sans MS"/>
+          <w:rFonts w:ascii="Arial" w:hAnsi="Arial" w:cs="Arial"/>
         </w:rPr>
         <w:t xml:space="preserve"> igual </w:t>
       </w:r>
       <w:proofErr w:type="spellStart"/>
       <w:r>
         <w:rPr>
-          <w:rFonts w:ascii="Comic Sans MS" w:hAnsi="Comic Sans MS"/>
+          <w:rFonts w:ascii="Arial" w:hAnsi="Arial" w:cs="Arial"/>
         </w:rPr>
         <w:t>asi</w:t>
       </w:r>
       <w:proofErr w:type="spellEnd"/>
       <w:r>
         <w:rPr>
-          <w:rFonts w:ascii="Comic Sans MS" w:hAnsi="Comic Sans MS"/>
+          <w:rFonts w:ascii="Arial" w:hAnsi="Arial" w:cs="Arial"/>
         </w:rPr>
         <w:t xml:space="preserve"> como tienes que asig</w:t>
       </w:r>
       <w:r>
         <w:rPr>
-          <w:rFonts w:ascii="Comic Sans MS" w:hAnsi="Comic Sans MS"/>
+          <w:rFonts w:ascii="Arial" w:hAnsi="Arial" w:cs="Arial"/>
         </w:rPr>
         <w:t>nar una contraseña y asignar un usuario</w:t>
       </w:r>
@@ -175,12 +175,12 @@
           <w:numId w:val="1"/>
         </w:numPr>
         <w:rPr>
-          <w:rFonts w:ascii="Comic Sans MS" w:hAnsi="Comic Sans MS"/>
-        </w:rPr>
-      </w:pPr>
-      <w:r>
-        <w:rPr>
-          <w:rFonts w:ascii="Comic Sans MS" w:hAnsi="Comic Sans MS"/>
+          <w:rFonts w:ascii="Arial" w:hAnsi="Arial" w:cs="Arial"/>
+        </w:rPr>
+      </w:pPr>
+      <w:r>
+        <w:rPr>
+          <w:rFonts w:ascii="Arial" w:hAnsi="Arial" w:cs="Arial"/>
         </w:rPr>
         <w:t>Crear una base de datos en tu servidor</w:t>
       </w:r>
@@ -193,12 +193,12 @@
           <w:numId w:val="1"/>
         </w:numPr>
         <w:rPr>
-          <w:rFonts w:ascii="Comic Sans MS" w:hAnsi="Comic Sans MS"/>
-        </w:rPr>
-      </w:pPr>
-      <w:r>
-        <w:rPr>
-          <w:rFonts w:ascii="Comic Sans MS" w:hAnsi="Comic Sans MS"/>
+          <w:rFonts w:ascii="Arial" w:hAnsi="Arial" w:cs="Arial"/>
+        </w:rPr>
+      </w:pPr>
+      <w:r>
+        <w:rPr>
+          <w:rFonts w:ascii="Arial" w:hAnsi="Arial" w:cs="Arial"/>
         </w:rPr>
         <w:t>Importar la base de datos de la carpeta base de datos</w:t>
       </w:r>
@@ -211,14 +211,26 @@
           <w:numId w:val="1"/>
         </w:numPr>
         <w:rPr>
-          <w:rFonts w:ascii="Comic Sans MS" w:hAnsi="Comic Sans MS"/>
-        </w:rPr>
-      </w:pPr>
-      <w:r>
-        <w:rPr>
-          <w:rFonts w:ascii="Comic Sans MS" w:hAnsi="Comic Sans MS"/>
+          <w:rFonts w:ascii="Arial" w:hAnsi="Arial" w:cs="Arial"/>
+        </w:rPr>
+      </w:pPr>
+      <w:r>
+        <w:rPr>
+          <w:rFonts w:ascii="Arial" w:hAnsi="Arial" w:cs="Arial"/>
         </w:rPr>
         <w:t>Para configurar la conexión de la base de datos abrir los archivos:</w:t>
+      </w:r>
+      <w:r>
+        <w:rPr>
+          <w:rFonts w:ascii="Arial" w:hAnsi="Arial" w:cs="Arial"/>
+        </w:rPr>
+        <w:br/>
+      </w:r>
+      <w:r>
+        <w:rPr>
+          <w:rFonts w:ascii="Arial" w:hAnsi="Arial" w:cs="Arial"/>
+        </w:rPr>
+        <w:br/>
       </w:r>
     </w:p>
     <w:p>
@@ -229,77 +241,86 @@
           <w:numId w:val="1"/>
         </w:numPr>
         <w:rPr>
-          <w:rFonts w:ascii="Comic Sans MS" w:hAnsi="Comic Sans MS"/>
-        </w:rPr>
-      </w:pPr>
-      <w:r>
-        <w:rPr>
-          <w:rFonts w:ascii="Comic Sans MS" w:hAnsi="Comic Sans MS"/>
+          <w:rFonts w:ascii="Arial" w:hAnsi="Arial" w:cs="Arial"/>
+          <w:highlight w:val="yellow"/>
+        </w:rPr>
+      </w:pPr>
+      <w:r>
+        <w:rPr>
+          <w:rFonts w:ascii="Arial" w:hAnsi="Arial" w:cs="Arial"/>
+          <w:highlight w:val="yellow"/>
         </w:rPr>
         <w:t>Ab</w:t>
       </w:r>
       <w:r>
         <w:rPr>
-          <w:rFonts w:ascii="Comic Sans MS" w:hAnsi="Comic Sans MS"/>
+          <w:rFonts w:ascii="Arial" w:hAnsi="Arial" w:cs="Arial"/>
+          <w:highlight w:val="yellow"/>
         </w:rPr>
         <w:t>r</w:t>
       </w:r>
       <w:r>
         <w:rPr>
-          <w:rFonts w:ascii="Comic Sans MS" w:hAnsi="Comic Sans MS"/>
-        </w:rPr>
-        <w:t xml:space="preserve">ir </w:t>
-      </w:r>
-      <w:proofErr w:type="gramStart"/>
-      <w:r>
-        <w:rPr>
-          <w:rFonts w:ascii="Comic Sans MS" w:hAnsi="Comic Sans MS"/>
-        </w:rPr>
-        <w:t xml:space="preserve">la  </w:t>
-      </w:r>
-      <w:proofErr w:type="spellStart"/>
-      <w:r>
-        <w:rPr>
-          <w:rFonts w:ascii="Comic Sans MS" w:hAnsi="Comic Sans MS"/>
+          <w:rFonts w:ascii="Arial" w:hAnsi="Arial" w:cs="Arial"/>
+          <w:highlight w:val="yellow"/>
+        </w:rPr>
+        <w:t xml:space="preserve">ir la  </w:t>
+      </w:r>
+      <w:r>
+        <w:rPr>
+          <w:rFonts w:ascii="Arial" w:hAnsi="Arial" w:cs="Arial"/>
+          <w:highlight w:val="yellow"/>
+        </w:rPr>
+        <w:t xml:space="preserve">                </w:t>
+      </w:r>
+      <w:proofErr w:type="spellStart"/>
+      <w:r>
+        <w:rPr>
+          <w:rFonts w:ascii="Arial" w:hAnsi="Arial" w:cs="Arial"/>
+          <w:highlight w:val="yellow"/>
         </w:rPr>
         <w:t>dis</w:t>
       </w:r>
       <w:r>
         <w:rPr>
-          <w:rFonts w:ascii="Comic Sans MS" w:hAnsi="Comic Sans MS"/>
+          <w:rFonts w:ascii="Arial" w:hAnsi="Arial" w:cs="Arial"/>
+          <w:highlight w:val="yellow"/>
         </w:rPr>
         <w:t>t</w:t>
       </w:r>
       <w:proofErr w:type="spellEnd"/>
       <w:r>
         <w:rPr>
-          <w:rFonts w:ascii="Comic Sans MS" w:hAnsi="Comic Sans MS"/>
+          <w:rFonts w:ascii="Arial" w:hAnsi="Arial" w:cs="Arial"/>
+          <w:highlight w:val="yellow"/>
         </w:rPr>
         <w:t>/</w:t>
       </w:r>
       <w:proofErr w:type="spellStart"/>
       <w:r>
         <w:rPr>
-          <w:rFonts w:ascii="Comic Sans MS" w:hAnsi="Comic Sans MS"/>
+          <w:rFonts w:ascii="Arial" w:hAnsi="Arial" w:cs="Arial"/>
+          <w:highlight w:val="yellow"/>
         </w:rPr>
         <w:t>includes</w:t>
       </w:r>
       <w:proofErr w:type="spellEnd"/>
       <w:r>
         <w:rPr>
-          <w:rFonts w:ascii="Comic Sans MS" w:hAnsi="Comic Sans MS"/>
+          <w:rFonts w:ascii="Arial" w:hAnsi="Arial" w:cs="Arial"/>
+          <w:highlight w:val="yellow"/>
         </w:rPr>
         <w:t>/</w:t>
       </w:r>
       <w:proofErr w:type="spellStart"/>
       <w:r>
         <w:rPr>
-          <w:rFonts w:ascii="Comic Sans MS" w:hAnsi="Comic Sans MS"/>
+          <w:rFonts w:ascii="Arial" w:hAnsi="Arial" w:cs="Arial"/>
+          <w:highlight w:val="yellow"/>
         </w:rPr>
         <w:t>dbcon.php</w:t>
       </w:r>
       <w:proofErr w:type="spellEnd"/>
-      <w:proofErr w:type="gramEnd"/>
     </w:p>
     <w:p>
       <w:pPr>
@@ -309,77 +330,85 @@
           <w:numId w:val="1"/>
         </w:numPr>
         <w:rPr>
-          <w:rFonts w:ascii="Comic Sans MS" w:hAnsi="Comic Sans MS"/>
-        </w:rPr>
-      </w:pPr>
-      <w:r>
-        <w:rPr>
-          <w:rFonts w:ascii="Comic Sans MS" w:hAnsi="Comic Sans MS"/>
+          <w:rFonts w:ascii="Arial" w:hAnsi="Arial" w:cs="Arial"/>
+          <w:highlight w:val="yellow"/>
+        </w:rPr>
+      </w:pPr>
+      <w:r>
+        <w:rPr>
+          <w:rFonts w:ascii="Arial" w:hAnsi="Arial" w:cs="Arial"/>
+          <w:highlight w:val="yellow"/>
         </w:rPr>
         <w:t>Ab</w:t>
       </w:r>
       <w:r>
         <w:rPr>
-          <w:rFonts w:ascii="Comic Sans MS" w:hAnsi="Comic Sans MS"/>
+          <w:rFonts w:ascii="Arial" w:hAnsi="Arial" w:cs="Arial"/>
+          <w:highlight w:val="yellow"/>
         </w:rPr>
         <w:t>r</w:t>
       </w:r>
       <w:r>
         <w:rPr>
-          <w:rFonts w:ascii="Comic Sans MS" w:hAnsi="Comic Sans MS"/>
-        </w:rPr>
-        <w:t xml:space="preserve">ir </w:t>
-      </w:r>
-      <w:proofErr w:type="gramStart"/>
-      <w:r>
-        <w:rPr>
-          <w:rFonts w:ascii="Comic Sans MS" w:hAnsi="Comic Sans MS"/>
-        </w:rPr>
-        <w:t xml:space="preserve">la  </w:t>
-      </w:r>
-      <w:proofErr w:type="spellStart"/>
-      <w:r>
-        <w:rPr>
-          <w:rFonts w:ascii="Comic Sans MS" w:hAnsi="Comic Sans MS"/>
+          <w:rFonts w:ascii="Arial" w:hAnsi="Arial" w:cs="Arial"/>
+          <w:highlight w:val="yellow"/>
+        </w:rPr>
+        <w:t xml:space="preserve">ir la  </w:t>
+      </w:r>
+      <w:r>
+        <w:rPr>
+          <w:rFonts w:ascii="Arial" w:hAnsi="Arial" w:cs="Arial"/>
+          <w:highlight w:val="yellow"/>
+        </w:rPr>
+        <w:t xml:space="preserve">                  </w:t>
+      </w:r>
+      <w:proofErr w:type="spellStart"/>
+      <w:r>
+        <w:rPr>
+          <w:rFonts w:ascii="Arial" w:hAnsi="Arial" w:cs="Arial"/>
+          <w:highlight w:val="yellow"/>
         </w:rPr>
         <w:t>pagina</w:t>
       </w:r>
       <w:proofErr w:type="spellEnd"/>
       <w:r>
         <w:rPr>
-          <w:rFonts w:ascii="Comic Sans MS" w:hAnsi="Comic Sans MS"/>
+          <w:rFonts w:ascii="Arial" w:hAnsi="Arial" w:cs="Arial"/>
+          <w:highlight w:val="yellow"/>
         </w:rPr>
         <w:t>/</w:t>
       </w:r>
       <w:proofErr w:type="spellStart"/>
       <w:r>
         <w:rPr>
-          <w:rFonts w:ascii="Comic Sans MS" w:hAnsi="Comic Sans MS"/>
+          <w:rFonts w:ascii="Arial" w:hAnsi="Arial" w:cs="Arial"/>
+          <w:highlight w:val="yellow"/>
         </w:rPr>
         <w:t>layout</w:t>
       </w:r>
       <w:proofErr w:type="spellEnd"/>
       <w:r>
         <w:rPr>
-          <w:rFonts w:ascii="Comic Sans MS" w:hAnsi="Comic Sans MS"/>
+          <w:rFonts w:ascii="Arial" w:hAnsi="Arial" w:cs="Arial"/>
+          <w:highlight w:val="yellow"/>
         </w:rPr>
         <w:t>/</w:t>
       </w:r>
       <w:proofErr w:type="spellStart"/>
       <w:r>
         <w:rPr>
-          <w:rFonts w:ascii="Comic Sans MS" w:hAnsi="Comic Sans MS"/>
+          <w:rFonts w:ascii="Arial" w:hAnsi="Arial" w:cs="Arial"/>
+          <w:highlight w:val="yellow"/>
         </w:rPr>
         <w:t>dbcon.php</w:t>
       </w:r>
       <w:proofErr w:type="spellEnd"/>
-      <w:proofErr w:type="gramEnd"/>
     </w:p>
     <w:p>
       <w:pPr>
         <w:pStyle w:val="Prrafodelista"/>
         <w:rPr>
-          <w:rFonts w:ascii="Comic Sans MS" w:hAnsi="Comic Sans MS"/>
+          <w:rFonts w:ascii="Arial" w:hAnsi="Arial" w:cs="Arial"/>
           <w:u w:val="single"/>
         </w:rPr>
       </w:pPr>
@@ -387,18 +416,18 @@
     <w:p>
       <w:pPr>
         <w:rPr>
-          <w:rFonts w:ascii="Comic Sans MS" w:hAnsi="Comic Sans MS"/>
-        </w:rPr>
-      </w:pPr>
-      <w:r>
-        <w:rPr>
-          <w:rFonts w:ascii="Comic Sans MS" w:hAnsi="Comic Sans MS"/>
+          <w:rFonts w:ascii="Arial" w:hAnsi="Arial" w:cs="Arial"/>
+        </w:rPr>
+      </w:pPr>
+      <w:r>
+        <w:rPr>
+          <w:rFonts w:ascii="Arial" w:hAnsi="Arial" w:cs="Arial"/>
         </w:rPr>
         <w:t xml:space="preserve">En este archivo configurar tus </w:t>
       </w:r>
       <w:r>
         <w:rPr>
-          <w:rFonts w:ascii="Comic Sans MS" w:hAnsi="Comic Sans MS"/>
+          <w:rFonts w:ascii="Arial" w:hAnsi="Arial" w:cs="Arial"/>
         </w:rPr>
         <w:t>parámetros</w:t>
       </w:r>
@@ -406,46 +435,46 @@
     <w:p>
       <w:pPr>
         <w:rPr>
-          <w:rFonts w:ascii="Comic Sans MS" w:hAnsi="Comic Sans MS"/>
-        </w:rPr>
-      </w:pPr>
-      <w:r>
-        <w:rPr>
-          <w:rFonts w:ascii="Comic Sans MS" w:hAnsi="Comic Sans MS"/>
+          <w:rFonts w:ascii="Arial" w:hAnsi="Arial" w:cs="Arial"/>
+        </w:rPr>
+      </w:pPr>
+      <w:r>
+        <w:rPr>
+          <w:rFonts w:ascii="Arial" w:hAnsi="Arial" w:cs="Arial"/>
         </w:rPr>
         <w:t>$</w:t>
       </w:r>
       <w:proofErr w:type="spellStart"/>
       <w:r>
         <w:rPr>
-          <w:rFonts w:ascii="Comic Sans MS" w:hAnsi="Comic Sans MS"/>
+          <w:rFonts w:ascii="Arial" w:hAnsi="Arial" w:cs="Arial"/>
         </w:rPr>
         <w:t>dbuser</w:t>
       </w:r>
       <w:proofErr w:type="spellEnd"/>
       <w:r>
         <w:rPr>
-          <w:rFonts w:ascii="Comic Sans MS" w:hAnsi="Comic Sans MS"/>
+          <w:rFonts w:ascii="Arial" w:hAnsi="Arial" w:cs="Arial"/>
         </w:rPr>
         <w:t xml:space="preserve"> = '</w:t>
       </w:r>
       <w:proofErr w:type="spellStart"/>
       <w:r>
         <w:rPr>
-          <w:rFonts w:ascii="Comic Sans MS" w:hAnsi="Comic Sans MS"/>
+          <w:rFonts w:ascii="Arial" w:hAnsi="Arial" w:cs="Arial"/>
         </w:rPr>
         <w:t>root</w:t>
       </w:r>
       <w:proofErr w:type="spellEnd"/>
       <w:r>
         <w:rPr>
-          <w:rFonts w:ascii="Comic Sans MS" w:hAnsi="Comic Sans MS"/>
+          <w:rFonts w:ascii="Arial" w:hAnsi="Arial" w:cs="Arial"/>
         </w:rPr>
         <w:t>';//</w:t>
       </w:r>
       <w:r>
         <w:rPr>
-          <w:rFonts w:ascii="Comic Sans MS" w:hAnsi="Comic Sans MS"/>
+          <w:rFonts w:ascii="Arial" w:hAnsi="Arial" w:cs="Arial"/>
           <w:highlight w:val="yellow"/>
         </w:rPr>
         <w:t xml:space="preserve"> </w:t>
@@ -453,7 +482,7 @@
       <w:proofErr w:type="spellStart"/>
       <w:r>
         <w:rPr>
-          <w:rFonts w:ascii="Comic Sans MS" w:hAnsi="Comic Sans MS"/>
+          <w:rFonts w:ascii="Arial" w:hAnsi="Arial" w:cs="Arial"/>
           <w:highlight w:val="yellow"/>
         </w:rPr>
         <w:t>usuario_base_de_datos</w:t>
@@ -463,32 +492,32 @@
     <w:p>
       <w:pPr>
         <w:rPr>
-          <w:rFonts w:ascii="Comic Sans MS" w:hAnsi="Comic Sans MS"/>
-        </w:rPr>
-      </w:pPr>
-      <w:r>
-        <w:rPr>
-          <w:rFonts w:ascii="Comic Sans MS" w:hAnsi="Comic Sans MS"/>
+          <w:rFonts w:ascii="Arial" w:hAnsi="Arial" w:cs="Arial"/>
+        </w:rPr>
+      </w:pPr>
+      <w:r>
+        <w:rPr>
+          <w:rFonts w:ascii="Arial" w:hAnsi="Arial" w:cs="Arial"/>
         </w:rPr>
         <w:t>$</w:t>
       </w:r>
       <w:proofErr w:type="spellStart"/>
       <w:r>
         <w:rPr>
-          <w:rFonts w:ascii="Comic Sans MS" w:hAnsi="Comic Sans MS"/>
+          <w:rFonts w:ascii="Arial" w:hAnsi="Arial" w:cs="Arial"/>
         </w:rPr>
         <w:t>dbpass</w:t>
       </w:r>
       <w:proofErr w:type="spellEnd"/>
       <w:r>
         <w:rPr>
-          <w:rFonts w:ascii="Comic Sans MS" w:hAnsi="Comic Sans MS"/>
+          <w:rFonts w:ascii="Arial" w:hAnsi="Arial" w:cs="Arial"/>
         </w:rPr>
         <w:t xml:space="preserve"> = '';//</w:t>
       </w:r>
       <w:r>
         <w:rPr>
-          <w:rFonts w:ascii="Comic Sans MS" w:hAnsi="Comic Sans MS"/>
+          <w:rFonts w:ascii="Arial" w:hAnsi="Arial" w:cs="Arial"/>
           <w:highlight w:val="yellow"/>
         </w:rPr>
         <w:t xml:space="preserve"> </w:t>
@@ -496,7 +525,7 @@
       <w:proofErr w:type="spellStart"/>
       <w:r>
         <w:rPr>
-          <w:rFonts w:ascii="Comic Sans MS" w:hAnsi="Comic Sans MS"/>
+          <w:rFonts w:ascii="Arial" w:hAnsi="Arial" w:cs="Arial"/>
           <w:highlight w:val="yellow"/>
         </w:rPr>
         <w:t>contraseña_base_de_datos</w:t>
@@ -506,52 +535,52 @@
     <w:p>
       <w:pPr>
         <w:rPr>
-          <w:rFonts w:ascii="Comic Sans MS" w:hAnsi="Comic Sans MS"/>
-        </w:rPr>
-      </w:pPr>
-      <w:r>
-        <w:rPr>
-          <w:rFonts w:ascii="Comic Sans MS" w:hAnsi="Comic Sans MS"/>
+          <w:rFonts w:ascii="Arial" w:hAnsi="Arial" w:cs="Arial"/>
+        </w:rPr>
+      </w:pPr>
+      <w:r>
+        <w:rPr>
+          <w:rFonts w:ascii="Arial" w:hAnsi="Arial" w:cs="Arial"/>
         </w:rPr>
         <w:t>$</w:t>
       </w:r>
       <w:proofErr w:type="spellStart"/>
       <w:r>
         <w:rPr>
-          <w:rFonts w:ascii="Comic Sans MS" w:hAnsi="Comic Sans MS"/>
+          <w:rFonts w:ascii="Arial" w:hAnsi="Arial" w:cs="Arial"/>
         </w:rPr>
         <w:t>dbname</w:t>
       </w:r>
       <w:proofErr w:type="spellEnd"/>
       <w:r>
         <w:rPr>
-          <w:rFonts w:ascii="Comic Sans MS" w:hAnsi="Comic Sans MS"/>
+          <w:rFonts w:ascii="Arial" w:hAnsi="Arial" w:cs="Arial"/>
         </w:rPr>
         <w:t xml:space="preserve"> = '</w:t>
       </w:r>
       <w:proofErr w:type="spellStart"/>
       <w:r>
         <w:rPr>
-          <w:rFonts w:ascii="Comic Sans MS" w:hAnsi="Comic Sans MS"/>
+          <w:rFonts w:ascii="Arial" w:hAnsi="Arial" w:cs="Arial"/>
         </w:rPr>
         <w:t>taller_mecanico</w:t>
       </w:r>
       <w:proofErr w:type="spellEnd"/>
       <w:r>
         <w:rPr>
-          <w:rFonts w:ascii="Comic Sans MS" w:hAnsi="Comic Sans MS"/>
+          <w:rFonts w:ascii="Arial" w:hAnsi="Arial" w:cs="Arial"/>
         </w:rPr>
         <w:t>’</w:t>
       </w:r>
       <w:r>
         <w:rPr>
-          <w:rFonts w:ascii="Comic Sans MS" w:hAnsi="Comic Sans MS"/>
+          <w:rFonts w:ascii="Arial" w:hAnsi="Arial" w:cs="Arial"/>
         </w:rPr>
         <w:t>;//</w:t>
       </w:r>
       <w:r>
         <w:rPr>
-          <w:rFonts w:ascii="Comic Sans MS" w:hAnsi="Comic Sans MS"/>
+          <w:rFonts w:ascii="Arial" w:hAnsi="Arial" w:cs="Arial"/>
           <w:highlight w:val="yellow"/>
         </w:rPr>
         <w:t xml:space="preserve"> </w:t>
@@ -559,7 +588,7 @@
       <w:proofErr w:type="spellStart"/>
       <w:r>
         <w:rPr>
-          <w:rFonts w:ascii="Comic Sans MS" w:hAnsi="Comic Sans MS"/>
+          <w:rFonts w:ascii="Arial" w:hAnsi="Arial" w:cs="Arial"/>
           <w:highlight w:val="yellow"/>
         </w:rPr>
         <w:t>nombre_base_de_datos</w:t>
@@ -569,48 +598,48 @@
     <w:p>
       <w:pPr>
         <w:rPr>
-          <w:rFonts w:ascii="Comic Sans MS" w:hAnsi="Comic Sans MS"/>
-        </w:rPr>
-      </w:pPr>
-    </w:p>
-    <w:p>
-      <w:pPr>
-        <w:rPr>
-          <w:rFonts w:ascii="Comic Sans MS" w:hAnsi="Comic Sans MS"/>
-        </w:rPr>
-      </w:pPr>
-      <w:proofErr w:type="spellStart"/>
-      <w:r>
-        <w:rPr>
-          <w:rFonts w:ascii="Comic Sans MS" w:hAnsi="Comic Sans MS"/>
+          <w:rFonts w:ascii="Arial" w:hAnsi="Arial" w:cs="Arial"/>
+        </w:rPr>
+      </w:pPr>
+    </w:p>
+    <w:p>
+      <w:pPr>
+        <w:rPr>
+          <w:rFonts w:ascii="Arial" w:hAnsi="Arial" w:cs="Arial"/>
+        </w:rPr>
+      </w:pPr>
+      <w:proofErr w:type="spellStart"/>
+      <w:r>
+        <w:rPr>
+          <w:rFonts w:ascii="Arial" w:hAnsi="Arial" w:cs="Arial"/>
         </w:rPr>
         <w:t>usuario_base_de_datos</w:t>
       </w:r>
       <w:proofErr w:type="spellEnd"/>
       <w:r>
         <w:rPr>
-          <w:rFonts w:ascii="Comic Sans MS" w:hAnsi="Comic Sans MS"/>
+          <w:rFonts w:ascii="Arial" w:hAnsi="Arial" w:cs="Arial"/>
         </w:rPr>
         <w:t xml:space="preserve">= </w:t>
       </w:r>
       <w:proofErr w:type="spellStart"/>
       <w:r>
         <w:rPr>
-          <w:rFonts w:ascii="Comic Sans MS" w:hAnsi="Comic Sans MS"/>
+          <w:rFonts w:ascii="Arial" w:hAnsi="Arial" w:cs="Arial"/>
         </w:rPr>
         <w:t>aca</w:t>
       </w:r>
       <w:proofErr w:type="spellEnd"/>
       <w:r>
         <w:rPr>
-          <w:rFonts w:ascii="Comic Sans MS" w:hAnsi="Comic Sans MS"/>
+          <w:rFonts w:ascii="Arial" w:hAnsi="Arial" w:cs="Arial"/>
         </w:rPr>
         <w:t xml:space="preserve"> escribes por lo general </w:t>
       </w:r>
       <w:proofErr w:type="spellStart"/>
       <w:r>
         <w:rPr>
-          <w:rFonts w:ascii="Comic Sans MS" w:hAnsi="Comic Sans MS"/>
+          <w:rFonts w:ascii="Arial" w:hAnsi="Arial" w:cs="Arial"/>
         </w:rPr>
         <w:t>root</w:t>
       </w:r>
@@ -619,26 +648,26 @@
     <w:p>
       <w:pPr>
         <w:rPr>
-          <w:rFonts w:ascii="Comic Sans MS" w:hAnsi="Comic Sans MS"/>
-        </w:rPr>
-      </w:pPr>
-      <w:r>
-        <w:rPr>
-          <w:rFonts w:ascii="Comic Sans MS" w:hAnsi="Comic Sans MS"/>
+          <w:rFonts w:ascii="Arial" w:hAnsi="Arial" w:cs="Arial"/>
+        </w:rPr>
+      </w:pPr>
+      <w:r>
+        <w:rPr>
+          <w:rFonts w:ascii="Arial" w:hAnsi="Arial" w:cs="Arial"/>
         </w:rPr>
         <w:t xml:space="preserve">contraseña = </w:t>
       </w:r>
       <w:proofErr w:type="spellStart"/>
       <w:r>
         <w:rPr>
-          <w:rFonts w:ascii="Comic Sans MS" w:hAnsi="Comic Sans MS"/>
+          <w:rFonts w:ascii="Arial" w:hAnsi="Arial" w:cs="Arial"/>
         </w:rPr>
         <w:t>aca</w:t>
       </w:r>
       <w:proofErr w:type="spellEnd"/>
       <w:r>
         <w:rPr>
-          <w:rFonts w:ascii="Comic Sans MS" w:hAnsi="Comic Sans MS"/>
+          <w:rFonts w:ascii="Arial" w:hAnsi="Arial" w:cs="Arial"/>
         </w:rPr>
         <w:t xml:space="preserve"> escribes tu contraseña creada</w:t>
       </w:r>
@@ -646,34 +675,46 @@
     <w:p>
       <w:pPr>
         <w:rPr>
-          <w:rFonts w:ascii="Comic Sans MS" w:hAnsi="Comic Sans MS"/>
-        </w:rPr>
-      </w:pPr>
-      <w:proofErr w:type="spellStart"/>
-      <w:r>
-        <w:rPr>
-          <w:rFonts w:ascii="Comic Sans MS" w:hAnsi="Comic Sans MS"/>
+          <w:rFonts w:ascii="Arial" w:hAnsi="Arial" w:cs="Arial"/>
+        </w:rPr>
+      </w:pPr>
+      <w:proofErr w:type="spellStart"/>
+      <w:r>
+        <w:rPr>
+          <w:rFonts w:ascii="Arial" w:hAnsi="Arial" w:cs="Arial"/>
         </w:rPr>
         <w:t>nombre_base_de_datos</w:t>
       </w:r>
       <w:proofErr w:type="spellEnd"/>
       <w:r>
         <w:rPr>
-          <w:rFonts w:ascii="Comic Sans MS" w:hAnsi="Comic Sans MS"/>
+          <w:rFonts w:ascii="Arial" w:hAnsi="Arial" w:cs="Arial"/>
+        </w:rPr>
+        <w:t xml:space="preserve"> </w:t>
+      </w:r>
+      <w:r>
+        <w:rPr>
+          <w:rFonts w:ascii="Arial" w:hAnsi="Arial" w:cs="Arial"/>
         </w:rPr>
         <w:t>=</w:t>
       </w:r>
-      <w:proofErr w:type="spellStart"/>
-      <w:r>
-        <w:rPr>
-          <w:rFonts w:ascii="Comic Sans MS" w:hAnsi="Comic Sans MS"/>
+      <w:r>
+        <w:rPr>
+          <w:rFonts w:ascii="Arial" w:hAnsi="Arial" w:cs="Arial"/>
+        </w:rPr>
+        <w:t xml:space="preserve"> </w:t>
+      </w:r>
+      <w:proofErr w:type="spellStart"/>
+      <w:r>
+        <w:rPr>
+          <w:rFonts w:ascii="Arial" w:hAnsi="Arial" w:cs="Arial"/>
         </w:rPr>
         <w:t>aca</w:t>
       </w:r>
       <w:proofErr w:type="spellEnd"/>
       <w:r>
         <w:rPr>
-          <w:rFonts w:ascii="Comic Sans MS" w:hAnsi="Comic Sans MS"/>
+          <w:rFonts w:ascii="Arial" w:hAnsi="Arial" w:cs="Arial"/>
         </w:rPr>
         <w:t xml:space="preserve"> escribes el nombre creado en el paso 3</w:t>
       </w:r>
@@ -681,19 +722,19 @@
     <w:p>
       <w:pPr>
         <w:rPr>
-          <w:rFonts w:ascii="Comic Sans MS" w:hAnsi="Comic Sans MS"/>
-        </w:rPr>
-      </w:pPr>
-      <w:r>
-        <w:rPr>
-          <w:rFonts w:ascii="Comic Sans MS" w:hAnsi="Comic Sans MS"/>
+          <w:rFonts w:ascii="Arial" w:hAnsi="Arial" w:cs="Arial"/>
+        </w:rPr>
+      </w:pPr>
+      <w:r>
+        <w:rPr>
+          <w:rFonts w:ascii="Arial" w:hAnsi="Arial" w:cs="Arial"/>
         </w:rPr>
         <w:t>Localhost/</w:t>
       </w:r>
       <w:proofErr w:type="spellStart"/>
       <w:r>
         <w:rPr>
-          <w:rFonts w:ascii="Comic Sans MS" w:hAnsi="Comic Sans MS"/>
+          <w:rFonts w:ascii="Arial" w:hAnsi="Arial" w:cs="Arial"/>
         </w:rPr>
         <w:t>taller_mecanico</w:t>
       </w:r>
@@ -702,38 +743,38 @@
     <w:p>
       <w:pPr>
         <w:rPr>
-          <w:rFonts w:ascii="Comic Sans MS" w:hAnsi="Comic Sans MS"/>
-        </w:rPr>
-      </w:pPr>
-      <w:r>
-        <w:rPr>
-          <w:rFonts w:ascii="Comic Sans MS" w:hAnsi="Comic Sans MS"/>
+          <w:rFonts w:ascii="Arial" w:hAnsi="Arial" w:cs="Arial"/>
+        </w:rPr>
+      </w:pPr>
+      <w:r>
+        <w:rPr>
+          <w:rFonts w:ascii="Arial" w:hAnsi="Arial" w:cs="Arial"/>
         </w:rPr>
         <w:t xml:space="preserve">USUARIO </w:t>
       </w:r>
       <w:proofErr w:type="spellStart"/>
       <w:r>
         <w:rPr>
-          <w:rFonts w:ascii="Comic Sans MS" w:hAnsi="Comic Sans MS"/>
+          <w:rFonts w:ascii="Arial" w:hAnsi="Arial" w:cs="Arial"/>
         </w:rPr>
         <w:t>ad</w:t>
       </w:r>
       <w:r>
         <w:rPr>
-          <w:rFonts w:ascii="Comic Sans MS" w:hAnsi="Comic Sans MS"/>
+          <w:rFonts w:ascii="Arial" w:hAnsi="Arial" w:cs="Arial"/>
         </w:rPr>
         <w:t>m</w:t>
       </w:r>
       <w:r>
         <w:rPr>
-          <w:rFonts w:ascii="Comic Sans MS" w:hAnsi="Comic Sans MS"/>
+          <w:rFonts w:ascii="Arial" w:hAnsi="Arial" w:cs="Arial"/>
         </w:rPr>
         <w:t>in</w:t>
       </w:r>
       <w:proofErr w:type="spellEnd"/>
       <w:r>
         <w:rPr>
-          <w:rFonts w:ascii="Comic Sans MS" w:hAnsi="Comic Sans MS"/>
+          <w:rFonts w:ascii="Arial" w:hAnsi="Arial" w:cs="Arial"/>
         </w:rPr>
         <w:t>:</w:t>
       </w:r>
@@ -741,25 +782,25 @@
     <w:p>
       <w:pPr>
         <w:rPr>
-          <w:rFonts w:ascii="Comic Sans MS" w:hAnsi="Comic Sans MS"/>
-        </w:rPr>
-      </w:pPr>
-      <w:r>
-        <w:rPr>
-          <w:rFonts w:ascii="Comic Sans MS" w:hAnsi="Comic Sans MS"/>
+          <w:rFonts w:ascii="Arial" w:hAnsi="Arial" w:cs="Arial"/>
+        </w:rPr>
+      </w:pPr>
+      <w:r>
+        <w:rPr>
+          <w:rFonts w:ascii="Arial" w:hAnsi="Arial" w:cs="Arial"/>
         </w:rPr>
         <w:t>CONTRASEÑA:</w:t>
       </w:r>
       <w:r>
         <w:rPr>
-          <w:rFonts w:ascii="Comic Sans MS" w:hAnsi="Comic Sans MS"/>
+          <w:rFonts w:ascii="Arial" w:hAnsi="Arial" w:cs="Arial"/>
         </w:rPr>
         <w:t xml:space="preserve"> </w:t>
       </w:r>
       <w:proofErr w:type="spellStart"/>
       <w:r>
         <w:rPr>
-          <w:rFonts w:ascii="Comic Sans MS" w:hAnsi="Comic Sans MS"/>
+          <w:rFonts w:ascii="Arial" w:hAnsi="Arial" w:cs="Arial"/>
         </w:rPr>
         <w:t>admin</w:t>
       </w:r>
@@ -768,14 +809,14 @@
     <w:p>
       <w:pPr>
         <w:rPr>
-          <w:rFonts w:ascii="Comic Sans MS" w:hAnsi="Comic Sans MS"/>
-        </w:rPr>
-      </w:pPr>
-    </w:p>
-    <w:p>
-      <w:pPr>
-        <w:rPr>
-          <w:rFonts w:ascii="Comic Sans MS" w:hAnsi="Comic Sans MS"/>
+          <w:rFonts w:ascii="Arial" w:hAnsi="Arial" w:cs="Arial"/>
+        </w:rPr>
+      </w:pPr>
+    </w:p>
+    <w:p>
+      <w:pPr>
+        <w:rPr>
+          <w:rFonts w:ascii="Arial" w:hAnsi="Arial" w:cs="Arial"/>
         </w:rPr>
       </w:pPr>
     </w:p>
@@ -1157,6 +1198,7 @@
     <w:lsdException w:name="HTML Sample" w:semiHidden="1" w:unhideWhenUsed="1"/>
     <w:lsdException w:name="HTML Typewriter" w:semiHidden="1" w:unhideWhenUsed="1"/>
     <w:lsdException w:name="HTML Variable" w:semiHidden="1" w:unhideWhenUsed="1"/>
+    <w:lsdException w:name="Normal Table" w:semiHidden="1" w:unhideWhenUsed="1"/>
     <w:lsdException w:name="annotation subject" w:semiHidden="1" w:unhideWhenUsed="1"/>
     <w:lsdException w:name="No List" w:semiHidden="1" w:unhideWhenUsed="1"/>
     <w:lsdException w:name="Outline List 1" w:semiHidden="1" w:unhideWhenUsed="1"/>
@@ -1199,8 +1241,11 @@
     <w:lsdException w:name="Table Contemporary" w:semiHidden="1" w:unhideWhenUsed="1"/>
     <w:lsdException w:name="Table Elegant" w:semiHidden="1" w:unhideWhenUsed="1"/>
     <w:lsdException w:name="Table Professional" w:semiHidden="1" w:unhideWhenUsed="1"/>
+    <w:lsdException w:name="Table Subtle 1" w:semiHidden="1" w:unhideWhenUsed="1"/>
     <w:lsdException w:name="Table Subtle 2" w:semiHidden="1" w:unhideWhenUsed="1"/>
     <w:lsdException w:name="Table Web 1" w:semiHidden="1" w:unhideWhenUsed="1"/>
+    <w:lsdException w:name="Table Web 2" w:semiHidden="1" w:unhideWhenUsed="1"/>
+    <w:lsdException w:name="Table Web 3" w:semiHidden="1" w:unhideWhenUsed="1"/>
     <w:lsdException w:name="Balloon Text" w:semiHidden="1" w:unhideWhenUsed="1"/>
     <w:lsdException w:name="Table Grid" w:uiPriority="39"/>
     <w:lsdException w:name="Table Theme" w:semiHidden="1" w:unhideWhenUsed="1"/>

</xml_diff>

<commit_message>
se cambia nuevamente los host
</commit_message>
<xml_diff>
--- a/manual instalacion/Pequeña configuracion.docx
+++ b/manual instalacion/Pequeña configuracion.docx
@@ -68,14 +68,7 @@
         <w:rPr>
           <w:rFonts w:ascii="Arial" w:hAnsi="Arial" w:cs="Arial"/>
         </w:rPr>
-        <w:t xml:space="preserve">EL </w:t>
-      </w:r>
-      <w:proofErr w:type="gramStart"/>
-      <w:r>
-        <w:rPr>
-          <w:rFonts w:ascii="Arial" w:hAnsi="Arial" w:cs="Arial"/>
-        </w:rPr>
-        <w:t xml:space="preserve">ARCHIVO </w:t>
+        <w:t xml:space="preserve">EL ARCHIVO </w:t>
       </w:r>
       <w:r>
         <w:rPr>
@@ -83,26 +76,11 @@
         </w:rPr>
         <w:t xml:space="preserve"> </w:t>
       </w:r>
-      <w:proofErr w:type="spellStart"/>
-      <w:r>
-        <w:rPr>
-          <w:rFonts w:ascii="Arial" w:hAnsi="Arial" w:cs="Arial"/>
-        </w:rPr>
-        <w:t>taller</w:t>
-      </w:r>
-      <w:proofErr w:type="gramEnd"/>
-      <w:r>
-        <w:rPr>
-          <w:rFonts w:ascii="Arial" w:hAnsi="Arial" w:cs="Arial"/>
-        </w:rPr>
-        <w:t>_mecanico</w:t>
-      </w:r>
-      <w:proofErr w:type="spellEnd"/>
-      <w:r>
-        <w:rPr>
-          <w:rFonts w:ascii="Arial" w:hAnsi="Arial" w:cs="Arial"/>
-        </w:rPr>
-        <w:t xml:space="preserve"> </w:t>
+      <w:r>
+        <w:rPr>
+          <w:rFonts w:ascii="Arial" w:hAnsi="Arial" w:cs="Arial"/>
+        </w:rPr>
+        <w:t xml:space="preserve">taller_mecanico </w:t>
       </w:r>
       <w:r>
         <w:rPr>
@@ -144,21 +122,7 @@
         <w:rPr>
           <w:rFonts w:ascii="Arial" w:hAnsi="Arial" w:cs="Arial"/>
         </w:rPr>
-        <w:t xml:space="preserve"> igual </w:t>
-      </w:r>
-      <w:proofErr w:type="spellStart"/>
-      <w:r>
-        <w:rPr>
-          <w:rFonts w:ascii="Arial" w:hAnsi="Arial" w:cs="Arial"/>
-        </w:rPr>
-        <w:t>asi</w:t>
-      </w:r>
-      <w:proofErr w:type="spellEnd"/>
-      <w:r>
-        <w:rPr>
-          <w:rFonts w:ascii="Arial" w:hAnsi="Arial" w:cs="Arial"/>
-        </w:rPr>
-        <w:t xml:space="preserve"> como tienes que asig</w:t>
+        <w:t xml:space="preserve"> igual asi como tienes que asig</w:t>
       </w:r>
       <w:r>
         <w:rPr>
@@ -273,7 +237,6 @@
         </w:rPr>
         <w:t xml:space="preserve">                </w:t>
       </w:r>
-      <w:proofErr w:type="spellStart"/>
       <w:r>
         <w:rPr>
           <w:rFonts w:ascii="Arial" w:hAnsi="Arial" w:cs="Arial"/>
@@ -288,39 +251,13 @@
         </w:rPr>
         <w:t>t</w:t>
       </w:r>
-      <w:proofErr w:type="spellEnd"/>
-      <w:r>
-        <w:rPr>
-          <w:rFonts w:ascii="Arial" w:hAnsi="Arial" w:cs="Arial"/>
-          <w:highlight w:val="yellow"/>
-        </w:rPr>
-        <w:t>/</w:t>
-      </w:r>
-      <w:proofErr w:type="spellStart"/>
-      <w:r>
-        <w:rPr>
-          <w:rFonts w:ascii="Arial" w:hAnsi="Arial" w:cs="Arial"/>
-          <w:highlight w:val="yellow"/>
-        </w:rPr>
-        <w:t>includes</w:t>
-      </w:r>
-      <w:proofErr w:type="spellEnd"/>
-      <w:r>
-        <w:rPr>
-          <w:rFonts w:ascii="Arial" w:hAnsi="Arial" w:cs="Arial"/>
-          <w:highlight w:val="yellow"/>
-        </w:rPr>
-        <w:t>/</w:t>
-      </w:r>
-      <w:proofErr w:type="spellStart"/>
-      <w:r>
-        <w:rPr>
-          <w:rFonts w:ascii="Arial" w:hAnsi="Arial" w:cs="Arial"/>
-          <w:highlight w:val="yellow"/>
-        </w:rPr>
-        <w:t>dbcon.php</w:t>
-      </w:r>
-      <w:proofErr w:type="spellEnd"/>
+      <w:r>
+        <w:rPr>
+          <w:rFonts w:ascii="Arial" w:hAnsi="Arial" w:cs="Arial"/>
+          <w:highlight w:val="yellow"/>
+        </w:rPr>
+        <w:t>/includes/dbcon.php</w:t>
+      </w:r>
     </w:p>
     <w:p>
       <w:pPr>
@@ -362,7 +299,6 @@
         </w:rPr>
         <w:t xml:space="preserve">                  </w:t>
       </w:r>
-      <w:proofErr w:type="spellStart"/>
       <w:r>
         <w:rPr>
           <w:rFonts w:ascii="Arial" w:hAnsi="Arial" w:cs="Arial"/>
@@ -370,7 +306,6 @@
         </w:rPr>
         <w:t>pagina</w:t>
       </w:r>
-      <w:proofErr w:type="spellEnd"/>
       <w:r>
         <w:rPr>
           <w:rFonts w:ascii="Arial" w:hAnsi="Arial" w:cs="Arial"/>
@@ -378,23 +313,13 @@
         </w:rPr>
         <w:t>/</w:t>
       </w:r>
-      <w:proofErr w:type="spellStart"/>
-      <w:r>
-        <w:rPr>
-          <w:rFonts w:ascii="Arial" w:hAnsi="Arial" w:cs="Arial"/>
-          <w:highlight w:val="yellow"/>
-        </w:rPr>
-        <w:t>layout</w:t>
-      </w:r>
-      <w:proofErr w:type="spellEnd"/>
-      <w:r>
-        <w:rPr>
-          <w:rFonts w:ascii="Arial" w:hAnsi="Arial" w:cs="Arial"/>
-          <w:highlight w:val="yellow"/>
-        </w:rPr>
-        <w:t>/</w:t>
-      </w:r>
-      <w:proofErr w:type="spellStart"/>
+      <w:r>
+        <w:rPr>
+          <w:rFonts w:ascii="Arial" w:hAnsi="Arial" w:cs="Arial"/>
+          <w:highlight w:val="yellow"/>
+        </w:rPr>
+        <w:t>layout/</w:t>
+      </w:r>
       <w:r>
         <w:rPr>
           <w:rFonts w:ascii="Arial" w:hAnsi="Arial" w:cs="Arial"/>
@@ -402,7 +327,6 @@
         </w:rPr>
         <w:t>dbcon.php</w:t>
       </w:r>
-      <w:proofErr w:type="spellEnd"/>
     </w:p>
     <w:p>
       <w:pPr>
@@ -436,375 +360,232 @@
       <w:pPr>
         <w:rPr>
           <w:rFonts w:ascii="Arial" w:hAnsi="Arial" w:cs="Arial"/>
-        </w:rPr>
-      </w:pPr>
-      <w:r>
-        <w:rPr>
-          <w:rFonts w:ascii="Arial" w:hAnsi="Arial" w:cs="Arial"/>
-        </w:rPr>
-        <w:t>$</w:t>
-      </w:r>
-      <w:proofErr w:type="spellStart"/>
-      <w:r>
-        <w:rPr>
-          <w:rFonts w:ascii="Arial" w:hAnsi="Arial" w:cs="Arial"/>
-        </w:rPr>
-        <w:t>dbuser</w:t>
-      </w:r>
-      <w:proofErr w:type="spellEnd"/>
-      <w:r>
-        <w:rPr>
-          <w:rFonts w:ascii="Arial" w:hAnsi="Arial" w:cs="Arial"/>
-        </w:rPr>
-        <w:t xml:space="preserve"> = '</w:t>
-      </w:r>
-      <w:proofErr w:type="spellStart"/>
-      <w:r>
-        <w:rPr>
-          <w:rFonts w:ascii="Arial" w:hAnsi="Arial" w:cs="Arial"/>
-        </w:rPr>
-        <w:t>root</w:t>
-      </w:r>
-      <w:proofErr w:type="spellEnd"/>
-      <w:r>
-        <w:rPr>
-          <w:rFonts w:ascii="Arial" w:hAnsi="Arial" w:cs="Arial"/>
-        </w:rPr>
-        <w:t>';//</w:t>
-      </w:r>
-      <w:r>
-        <w:rPr>
-          <w:rFonts w:ascii="Arial" w:hAnsi="Arial" w:cs="Arial"/>
-          <w:highlight w:val="yellow"/>
+          <w:u w:val="single"/>
+        </w:rPr>
+      </w:pPr>
+      <w:r>
+        <w:rPr>
+          <w:rFonts w:ascii="Arial" w:hAnsi="Arial" w:cs="Arial"/>
+        </w:rPr>
+        <w:t xml:space="preserve">$ host = </w:t>
+      </w:r>
+      <w:r>
+        <w:rPr>
+          <w:rFonts w:ascii="Arial" w:hAnsi="Arial" w:cs="Arial"/>
+        </w:rPr>
+        <w:t>jdbc:mariadb://node122447-env-2831420.jelastic.saveincloud.net</w:t>
+      </w:r>
+    </w:p>
+    <w:p>
+      <w:pPr>
+        <w:rPr>
+          <w:rFonts w:ascii="Arial" w:hAnsi="Arial" w:cs="Arial"/>
+        </w:rPr>
+      </w:pPr>
+      <w:r>
+        <w:rPr>
+          <w:rFonts w:ascii="Arial" w:hAnsi="Arial" w:cs="Arial"/>
+        </w:rPr>
+        <w:t>$dbuser = 'root';//</w:t>
+      </w:r>
+      <w:r>
+        <w:rPr>
+          <w:rFonts w:ascii="Arial" w:hAnsi="Arial" w:cs="Arial"/>
+          <w:highlight w:val="yellow"/>
+        </w:rPr>
+        <w:t xml:space="preserve"> usuario_base_de_datos</w:t>
+      </w:r>
+    </w:p>
+    <w:p>
+      <w:pPr>
+        <w:rPr>
+          <w:rFonts w:ascii="Arial" w:hAnsi="Arial" w:cs="Arial"/>
+        </w:rPr>
+      </w:pPr>
+      <w:r>
+        <w:rPr>
+          <w:rFonts w:ascii="Arial" w:hAnsi="Arial" w:cs="Arial"/>
+        </w:rPr>
+        <w:t>$dbpass = '';//</w:t>
+      </w:r>
+      <w:r>
+        <w:rPr>
+          <w:rFonts w:ascii="Arial" w:hAnsi="Arial" w:cs="Arial"/>
+          <w:highlight w:val="yellow"/>
+        </w:rPr>
+        <w:t xml:space="preserve"> contraseña_base_de_datos</w:t>
+      </w:r>
+    </w:p>
+    <w:p>
+      <w:pPr>
+        <w:rPr>
+          <w:rFonts w:ascii="Arial" w:hAnsi="Arial" w:cs="Arial"/>
+        </w:rPr>
+      </w:pPr>
+      <w:r>
+        <w:rPr>
+          <w:rFonts w:ascii="Arial" w:hAnsi="Arial" w:cs="Arial"/>
+        </w:rPr>
+        <w:t>$dbname = '</w:t>
+      </w:r>
+      <w:r>
+        <w:rPr>
+          <w:rFonts w:ascii="Arial" w:hAnsi="Arial" w:cs="Arial"/>
+        </w:rPr>
+        <w:t>taller_mecanico’</w:t>
+      </w:r>
+      <w:r>
+        <w:rPr>
+          <w:rFonts w:ascii="Arial" w:hAnsi="Arial" w:cs="Arial"/>
+        </w:rPr>
+        <w:t>;//</w:t>
+      </w:r>
+      <w:r>
+        <w:rPr>
+          <w:rFonts w:ascii="Arial" w:hAnsi="Arial" w:cs="Arial"/>
+          <w:highlight w:val="yellow"/>
+        </w:rPr>
+        <w:t xml:space="preserve"> nombre_base_de_datos</w:t>
+      </w:r>
+    </w:p>
+    <w:p>
+      <w:pPr>
+        <w:rPr>
+          <w:rFonts w:ascii="Arial" w:hAnsi="Arial" w:cs="Arial"/>
+        </w:rPr>
+      </w:pPr>
+    </w:p>
+    <w:p>
+      <w:pPr>
+        <w:rPr>
+          <w:rFonts w:ascii="Arial" w:hAnsi="Arial" w:cs="Arial"/>
+        </w:rPr>
+      </w:pPr>
+      <w:r>
+        <w:rPr>
+          <w:rFonts w:ascii="Arial" w:hAnsi="Arial" w:cs="Arial"/>
+        </w:rPr>
+        <w:t>usuario_base_de_datos= aca escribes por lo general root</w:t>
+      </w:r>
+    </w:p>
+    <w:p>
+      <w:pPr>
+        <w:rPr>
+          <w:rFonts w:ascii="Arial" w:hAnsi="Arial" w:cs="Arial"/>
+        </w:rPr>
+      </w:pPr>
+      <w:r>
+        <w:rPr>
+          <w:rFonts w:ascii="Arial" w:hAnsi="Arial" w:cs="Arial"/>
+        </w:rPr>
+        <w:t>contraseña = aca escribes tu contraseña creada</w:t>
+      </w:r>
+    </w:p>
+    <w:p>
+      <w:pPr>
+        <w:rPr>
+          <w:rFonts w:ascii="Arial" w:hAnsi="Arial" w:cs="Arial"/>
+        </w:rPr>
+      </w:pPr>
+      <w:r>
+        <w:rPr>
+          <w:rFonts w:ascii="Arial" w:hAnsi="Arial" w:cs="Arial"/>
+        </w:rPr>
+        <w:t>nombre_base_de_datos</w:t>
+      </w:r>
+      <w:r>
+        <w:rPr>
+          <w:rFonts w:ascii="Arial" w:hAnsi="Arial" w:cs="Arial"/>
         </w:rPr>
         <w:t xml:space="preserve"> </w:t>
       </w:r>
-      <w:proofErr w:type="spellStart"/>
-      <w:r>
-        <w:rPr>
-          <w:rFonts w:ascii="Arial" w:hAnsi="Arial" w:cs="Arial"/>
-          <w:highlight w:val="yellow"/>
-        </w:rPr>
-        <w:t>usuario_base_de_datos</w:t>
-      </w:r>
-      <w:proofErr w:type="spellEnd"/>
-    </w:p>
-    <w:p>
-      <w:pPr>
-        <w:rPr>
-          <w:rFonts w:ascii="Arial" w:hAnsi="Arial" w:cs="Arial"/>
-        </w:rPr>
-      </w:pPr>
-      <w:r>
-        <w:rPr>
-          <w:rFonts w:ascii="Arial" w:hAnsi="Arial" w:cs="Arial"/>
-        </w:rPr>
-        <w:t>$</w:t>
-      </w:r>
-      <w:proofErr w:type="spellStart"/>
-      <w:r>
-        <w:rPr>
-          <w:rFonts w:ascii="Arial" w:hAnsi="Arial" w:cs="Arial"/>
-        </w:rPr>
-        <w:t>dbpass</w:t>
-      </w:r>
-      <w:proofErr w:type="spellEnd"/>
-      <w:r>
-        <w:rPr>
-          <w:rFonts w:ascii="Arial" w:hAnsi="Arial" w:cs="Arial"/>
-        </w:rPr>
-        <w:t xml:space="preserve"> = '';//</w:t>
-      </w:r>
-      <w:r>
-        <w:rPr>
-          <w:rFonts w:ascii="Arial" w:hAnsi="Arial" w:cs="Arial"/>
-          <w:highlight w:val="yellow"/>
+      <w:r>
+        <w:rPr>
+          <w:rFonts w:ascii="Arial" w:hAnsi="Arial" w:cs="Arial"/>
+        </w:rPr>
+        <w:t>=</w:t>
+      </w:r>
+      <w:r>
+        <w:rPr>
+          <w:rFonts w:ascii="Arial" w:hAnsi="Arial" w:cs="Arial"/>
         </w:rPr>
         <w:t xml:space="preserve"> </w:t>
       </w:r>
-      <w:proofErr w:type="spellStart"/>
-      <w:r>
-        <w:rPr>
-          <w:rFonts w:ascii="Arial" w:hAnsi="Arial" w:cs="Arial"/>
-          <w:highlight w:val="yellow"/>
-        </w:rPr>
-        <w:t>contraseña_base_de_datos</w:t>
-      </w:r>
-      <w:proofErr w:type="spellEnd"/>
-    </w:p>
-    <w:p>
-      <w:pPr>
-        <w:rPr>
-          <w:rFonts w:ascii="Arial" w:hAnsi="Arial" w:cs="Arial"/>
-        </w:rPr>
-      </w:pPr>
-      <w:r>
-        <w:rPr>
-          <w:rFonts w:ascii="Arial" w:hAnsi="Arial" w:cs="Arial"/>
-        </w:rPr>
-        <w:t>$</w:t>
-      </w:r>
-      <w:proofErr w:type="spellStart"/>
-      <w:r>
-        <w:rPr>
-          <w:rFonts w:ascii="Arial" w:hAnsi="Arial" w:cs="Arial"/>
-        </w:rPr>
-        <w:t>dbname</w:t>
-      </w:r>
-      <w:proofErr w:type="spellEnd"/>
-      <w:r>
-        <w:rPr>
-          <w:rFonts w:ascii="Arial" w:hAnsi="Arial" w:cs="Arial"/>
-        </w:rPr>
-        <w:t xml:space="preserve"> = '</w:t>
-      </w:r>
-      <w:proofErr w:type="spellStart"/>
+      <w:r>
+        <w:rPr>
+          <w:rFonts w:ascii="Arial" w:hAnsi="Arial" w:cs="Arial"/>
+        </w:rPr>
+        <w:t>aca escribes el nombre creado en el paso 3</w:t>
+      </w:r>
+    </w:p>
+    <w:p>
+      <w:pPr>
+        <w:rPr>
+          <w:rFonts w:ascii="Arial" w:hAnsi="Arial" w:cs="Arial"/>
+        </w:rPr>
+      </w:pPr>
+      <w:r>
+        <w:rPr>
+          <w:rFonts w:ascii="Arial" w:hAnsi="Arial" w:cs="Arial"/>
+        </w:rPr>
+        <w:t>Localhost/</w:t>
+      </w:r>
       <w:r>
         <w:rPr>
           <w:rFonts w:ascii="Arial" w:hAnsi="Arial" w:cs="Arial"/>
         </w:rPr>
         <w:t>taller_mecanico</w:t>
       </w:r>
-      <w:proofErr w:type="spellEnd"/>
-      <w:r>
-        <w:rPr>
-          <w:rFonts w:ascii="Arial" w:hAnsi="Arial" w:cs="Arial"/>
-        </w:rPr>
-        <w:t>’</w:t>
-      </w:r>
-      <w:r>
-        <w:rPr>
-          <w:rFonts w:ascii="Arial" w:hAnsi="Arial" w:cs="Arial"/>
-        </w:rPr>
-        <w:t>;//</w:t>
-      </w:r>
-      <w:r>
-        <w:rPr>
-          <w:rFonts w:ascii="Arial" w:hAnsi="Arial" w:cs="Arial"/>
-          <w:highlight w:val="yellow"/>
+    </w:p>
+    <w:p>
+      <w:pPr>
+        <w:rPr>
+          <w:rFonts w:ascii="Arial" w:hAnsi="Arial" w:cs="Arial"/>
+        </w:rPr>
+      </w:pPr>
+      <w:r>
+        <w:rPr>
+          <w:rFonts w:ascii="Arial" w:hAnsi="Arial" w:cs="Arial"/>
+        </w:rPr>
+        <w:t>USUARIO ad</w:t>
+      </w:r>
+      <w:r>
+        <w:rPr>
+          <w:rFonts w:ascii="Arial" w:hAnsi="Arial" w:cs="Arial"/>
+        </w:rPr>
+        <w:t>m</w:t>
+      </w:r>
+      <w:r>
+        <w:rPr>
+          <w:rFonts w:ascii="Arial" w:hAnsi="Arial" w:cs="Arial"/>
+        </w:rPr>
+        <w:t>in:</w:t>
+      </w:r>
+    </w:p>
+    <w:p>
+      <w:pPr>
+        <w:rPr>
+          <w:rFonts w:ascii="Arial" w:hAnsi="Arial" w:cs="Arial"/>
+        </w:rPr>
+      </w:pPr>
+      <w:r>
+        <w:rPr>
+          <w:rFonts w:ascii="Arial" w:hAnsi="Arial" w:cs="Arial"/>
+        </w:rPr>
+        <w:t>CONTRASEÑA:</w:t>
+      </w:r>
+      <w:r>
+        <w:rPr>
+          <w:rFonts w:ascii="Arial" w:hAnsi="Arial" w:cs="Arial"/>
         </w:rPr>
         <w:t xml:space="preserve"> </w:t>
       </w:r>
-      <w:proofErr w:type="spellStart"/>
-      <w:r>
-        <w:rPr>
-          <w:rFonts w:ascii="Arial" w:hAnsi="Arial" w:cs="Arial"/>
-          <w:highlight w:val="yellow"/>
-        </w:rPr>
-        <w:t>nombre_base_de_datos</w:t>
-      </w:r>
-      <w:proofErr w:type="spellEnd"/>
-    </w:p>
-    <w:p>
-      <w:pPr>
-        <w:rPr>
-          <w:rFonts w:ascii="Arial" w:hAnsi="Arial" w:cs="Arial"/>
-        </w:rPr>
-      </w:pPr>
-    </w:p>
-    <w:p>
-      <w:pPr>
-        <w:rPr>
-          <w:rFonts w:ascii="Arial" w:hAnsi="Arial" w:cs="Arial"/>
-        </w:rPr>
-      </w:pPr>
-      <w:proofErr w:type="spellStart"/>
-      <w:r>
-        <w:rPr>
-          <w:rFonts w:ascii="Arial" w:hAnsi="Arial" w:cs="Arial"/>
-        </w:rPr>
-        <w:t>usuario_base_de_datos</w:t>
-      </w:r>
-      <w:proofErr w:type="spellEnd"/>
-      <w:r>
-        <w:rPr>
-          <w:rFonts w:ascii="Arial" w:hAnsi="Arial" w:cs="Arial"/>
-        </w:rPr>
-        <w:t xml:space="preserve">= </w:t>
-      </w:r>
-      <w:proofErr w:type="spellStart"/>
-      <w:r>
-        <w:rPr>
-          <w:rFonts w:ascii="Arial" w:hAnsi="Arial" w:cs="Arial"/>
-        </w:rPr>
-        <w:t>aca</w:t>
-      </w:r>
-      <w:proofErr w:type="spellEnd"/>
-      <w:r>
-        <w:rPr>
-          <w:rFonts w:ascii="Arial" w:hAnsi="Arial" w:cs="Arial"/>
-        </w:rPr>
-        <w:t xml:space="preserve"> escribes por lo general </w:t>
-      </w:r>
-      <w:proofErr w:type="spellStart"/>
-      <w:r>
-        <w:rPr>
-          <w:rFonts w:ascii="Arial" w:hAnsi="Arial" w:cs="Arial"/>
-        </w:rPr>
-        <w:t>root</w:t>
-      </w:r>
-      <w:proofErr w:type="spellEnd"/>
-    </w:p>
-    <w:p>
-      <w:pPr>
-        <w:rPr>
-          <w:rFonts w:ascii="Arial" w:hAnsi="Arial" w:cs="Arial"/>
-        </w:rPr>
-      </w:pPr>
-      <w:r>
-        <w:rPr>
-          <w:rFonts w:ascii="Arial" w:hAnsi="Arial" w:cs="Arial"/>
-        </w:rPr>
-        <w:t xml:space="preserve">contraseña = </w:t>
-      </w:r>
-      <w:proofErr w:type="spellStart"/>
-      <w:r>
-        <w:rPr>
-          <w:rFonts w:ascii="Arial" w:hAnsi="Arial" w:cs="Arial"/>
-        </w:rPr>
-        <w:t>aca</w:t>
-      </w:r>
-      <w:proofErr w:type="spellEnd"/>
-      <w:r>
-        <w:rPr>
-          <w:rFonts w:ascii="Arial" w:hAnsi="Arial" w:cs="Arial"/>
-        </w:rPr>
-        <w:t xml:space="preserve"> escribes tu contraseña creada</w:t>
-      </w:r>
-    </w:p>
-    <w:p>
-      <w:pPr>
-        <w:rPr>
-          <w:rFonts w:ascii="Arial" w:hAnsi="Arial" w:cs="Arial"/>
-        </w:rPr>
-      </w:pPr>
-      <w:proofErr w:type="spellStart"/>
-      <w:r>
-        <w:rPr>
-          <w:rFonts w:ascii="Arial" w:hAnsi="Arial" w:cs="Arial"/>
-        </w:rPr>
-        <w:t>nombre_base_de_datos</w:t>
-      </w:r>
-      <w:proofErr w:type="spellEnd"/>
-      <w:r>
-        <w:rPr>
-          <w:rFonts w:ascii="Arial" w:hAnsi="Arial" w:cs="Arial"/>
-        </w:rPr>
-        <w:t xml:space="preserve"> </w:t>
-      </w:r>
-      <w:r>
-        <w:rPr>
-          <w:rFonts w:ascii="Arial" w:hAnsi="Arial" w:cs="Arial"/>
-        </w:rPr>
-        <w:t>=</w:t>
-      </w:r>
-      <w:r>
-        <w:rPr>
-          <w:rFonts w:ascii="Arial" w:hAnsi="Arial" w:cs="Arial"/>
-        </w:rPr>
-        <w:t xml:space="preserve"> </w:t>
-      </w:r>
-      <w:proofErr w:type="spellStart"/>
-      <w:r>
-        <w:rPr>
-          <w:rFonts w:ascii="Arial" w:hAnsi="Arial" w:cs="Arial"/>
-        </w:rPr>
-        <w:t>aca</w:t>
-      </w:r>
-      <w:proofErr w:type="spellEnd"/>
-      <w:r>
-        <w:rPr>
-          <w:rFonts w:ascii="Arial" w:hAnsi="Arial" w:cs="Arial"/>
-        </w:rPr>
-        <w:t xml:space="preserve"> escribes el nombre creado en el paso 3</w:t>
-      </w:r>
-    </w:p>
-    <w:p>
-      <w:pPr>
-        <w:rPr>
-          <w:rFonts w:ascii="Arial" w:hAnsi="Arial" w:cs="Arial"/>
-        </w:rPr>
-      </w:pPr>
-      <w:r>
-        <w:rPr>
-          <w:rFonts w:ascii="Arial" w:hAnsi="Arial" w:cs="Arial"/>
-        </w:rPr>
-        <w:t>Localhost/</w:t>
-      </w:r>
-      <w:proofErr w:type="spellStart"/>
-      <w:r>
-        <w:rPr>
-          <w:rFonts w:ascii="Arial" w:hAnsi="Arial" w:cs="Arial"/>
-        </w:rPr>
-        <w:t>taller_mecanico</w:t>
-      </w:r>
-      <w:proofErr w:type="spellEnd"/>
-    </w:p>
-    <w:p>
-      <w:pPr>
-        <w:rPr>
-          <w:rFonts w:ascii="Arial" w:hAnsi="Arial" w:cs="Arial"/>
-        </w:rPr>
-      </w:pPr>
-      <w:r>
-        <w:rPr>
-          <w:rFonts w:ascii="Arial" w:hAnsi="Arial" w:cs="Arial"/>
-        </w:rPr>
-        <w:t xml:space="preserve">USUARIO </w:t>
-      </w:r>
-      <w:proofErr w:type="spellStart"/>
-      <w:r>
-        <w:rPr>
-          <w:rFonts w:ascii="Arial" w:hAnsi="Arial" w:cs="Arial"/>
-        </w:rPr>
-        <w:t>ad</w:t>
-      </w:r>
-      <w:r>
-        <w:rPr>
-          <w:rFonts w:ascii="Arial" w:hAnsi="Arial" w:cs="Arial"/>
-        </w:rPr>
-        <w:t>m</w:t>
-      </w:r>
-      <w:r>
-        <w:rPr>
-          <w:rFonts w:ascii="Arial" w:hAnsi="Arial" w:cs="Arial"/>
-        </w:rPr>
-        <w:t>in</w:t>
-      </w:r>
-      <w:proofErr w:type="spellEnd"/>
-      <w:r>
-        <w:rPr>
-          <w:rFonts w:ascii="Arial" w:hAnsi="Arial" w:cs="Arial"/>
-        </w:rPr>
-        <w:t>:</w:t>
-      </w:r>
-    </w:p>
-    <w:p>
-      <w:pPr>
-        <w:rPr>
-          <w:rFonts w:ascii="Arial" w:hAnsi="Arial" w:cs="Arial"/>
-        </w:rPr>
-      </w:pPr>
-      <w:r>
-        <w:rPr>
-          <w:rFonts w:ascii="Arial" w:hAnsi="Arial" w:cs="Arial"/>
-        </w:rPr>
-        <w:t>CONTRASEÑA:</w:t>
-      </w:r>
-      <w:r>
-        <w:rPr>
-          <w:rFonts w:ascii="Arial" w:hAnsi="Arial" w:cs="Arial"/>
-        </w:rPr>
-        <w:t xml:space="preserve"> </w:t>
-      </w:r>
-      <w:proofErr w:type="spellStart"/>
       <w:r>
         <w:rPr>
           <w:rFonts w:ascii="Arial" w:hAnsi="Arial" w:cs="Arial"/>
         </w:rPr>
         <w:t>admin</w:t>
       </w:r>
-      <w:proofErr w:type="spellEnd"/>
     </w:p>
     <w:p>
       <w:pPr>
@@ -913,69 +694,8 @@
     <w:pPr>
       <w:pStyle w:val="Encabezado"/>
     </w:pPr>
-    <w:proofErr w:type="spellStart"/>
     <w:r>
-      <w:t>There's</w:t>
-    </w:r>
-    <w:proofErr w:type="spellEnd"/>
-    <w:r>
-      <w:t xml:space="preserve"> no </w:t>
-    </w:r>
-    <w:proofErr w:type="spellStart"/>
-    <w:r>
-      <w:t>glory</w:t>
-    </w:r>
-    <w:proofErr w:type="spellEnd"/>
-    <w:r>
-      <w:t xml:space="preserve"> in </w:t>
-    </w:r>
-    <w:proofErr w:type="spellStart"/>
-    <w:r>
-      <w:t>practice</w:t>
-    </w:r>
-    <w:proofErr w:type="spellEnd"/>
-    <w:r>
-      <w:t xml:space="preserve">, </w:t>
-    </w:r>
-    <w:proofErr w:type="spellStart"/>
-    <w:r>
-      <w:t>but</w:t>
-    </w:r>
-    <w:proofErr w:type="spellEnd"/>
-    <w:r>
-      <w:t xml:space="preserve"> </w:t>
-    </w:r>
-    <w:proofErr w:type="spellStart"/>
-    <w:r>
-      <w:t>without</w:t>
-    </w:r>
-    <w:proofErr w:type="spellEnd"/>
-    <w:r>
-      <w:t xml:space="preserve"> </w:t>
-    </w:r>
-    <w:proofErr w:type="spellStart"/>
-    <w:r>
-      <w:t>practice</w:t>
-    </w:r>
-    <w:proofErr w:type="spellEnd"/>
-    <w:r>
-      <w:t xml:space="preserve"> </w:t>
-    </w:r>
-    <w:proofErr w:type="spellStart"/>
-    <w:r>
-      <w:t>there</w:t>
-    </w:r>
-    <w:proofErr w:type="spellEnd"/>
-    <w:r>
-      <w:t xml:space="preserve"> can be no </w:t>
-    </w:r>
-    <w:proofErr w:type="spellStart"/>
-    <w:r>
-      <w:t>glory</w:t>
-    </w:r>
-    <w:proofErr w:type="spellEnd"/>
-    <w:r>
-      <w:t>!</w:t>
+      <w:t>There's no glory in practice, but without practice there can be no glory!</w:t>
     </w:r>
   </w:p>
 </w:hdr>

</xml_diff>